<commit_message>
Aggiornamento e codice Elaborazione 1
Apportate modifiche alla parte di elaborazione 1. Aggiunto il relativo codice.
</commit_message>
<xml_diff>
--- a/documentation/02-Elaborazione1/02-Elaborazione1.docx
+++ b/documentation/02-Elaborazione1/02-Elaborazione1.docx
@@ -3052,13 +3052,12 @@
         </w:rPr>
         <w:t xml:space="preserve"> e si andranno a risolvere le problematiche relative ai rischi maggiori.</w:t>
       </w:r>
-    </w:p>
-    <w:p>
-      <w:pPr>
-        <w:rPr>
-          <w:lang w:eastAsia="it-IT"/>
-        </w:rPr>
-      </w:pPr>
+      <w:r>
+        <w:rPr>
+          <w:lang w:eastAsia="it-IT"/>
+        </w:rPr>
+        <w:t xml:space="preserve"> </w:t>
+      </w:r>
       <w:r>
         <w:rPr>
           <w:lang w:eastAsia="it-IT"/>
@@ -3156,6 +3155,18 @@
           <w:lang w:eastAsia="it-IT"/>
         </w:rPr>
         <w:t>, scoperti durante la fase di ideazione.</w:t>
+      </w:r>
+      <w:r>
+        <w:rPr>
+          <w:lang w:eastAsia="it-IT"/>
+        </w:rPr>
+        <w:t xml:space="preserve"> </w:t>
+      </w:r>
+      <w:r>
+        <w:rPr>
+          <w:lang w:eastAsia="it-IT"/>
+        </w:rPr>
+        <w:t>Per le due successive fasi di Analisi orientata agli oggetti e Progettazione verranno trattati i casi d’uso UC1, UC9 ed UC10.</w:t>
       </w:r>
     </w:p>
     <w:p>
@@ -4120,6 +4131,7 @@
               <w:rPr>
                 <w:lang w:eastAsia="it-IT"/>
               </w:rPr>
+              <w:lastRenderedPageBreak/>
               <w:t>Il sistema notifica il pagamento avvenuto</w:t>
             </w:r>
             <w:r>
@@ -4143,7 +4155,6 @@
               <w:rPr>
                 <w:lang w:eastAsia="it-IT"/>
               </w:rPr>
-              <w:lastRenderedPageBreak/>
               <w:t xml:space="preserve">Il sistema genera </w:t>
             </w:r>
             <w:r>
@@ -5400,6 +5411,7 @@
                 <w:bCs/>
                 <w:lang w:eastAsia="it-IT"/>
               </w:rPr>
+              <w:lastRenderedPageBreak/>
               <w:t>Garanzie di successo</w:t>
             </w:r>
           </w:p>
@@ -5526,7 +5538,6 @@
                 <w:bCs/>
                 <w:lang w:eastAsia="it-IT"/>
               </w:rPr>
-              <w:lastRenderedPageBreak/>
               <w:t>Scenario principale di successo</w:t>
             </w:r>
           </w:p>
@@ -6625,6 +6636,7 @@
                 <w:bCs/>
                 <w:lang w:eastAsia="it-IT"/>
               </w:rPr>
+              <w:lastRenderedPageBreak/>
               <w:t>Parti interessate e interessi</w:t>
             </w:r>
           </w:p>
@@ -6681,15 +6693,7 @@
                 <w:rFonts w:ascii="Calibri" w:hAnsi="Calibri"/>
                 <w:lang w:eastAsia="it-IT"/>
               </w:rPr>
-              <w:t xml:space="preserve"> in maniera corretta e veloce; vuole che </w:t>
-            </w:r>
-            <w:r>
-              <w:rPr>
-                <w:rFonts w:ascii="Calibri" w:hAnsi="Calibri"/>
-                <w:lang w:eastAsia="it-IT"/>
-              </w:rPr>
-              <w:lastRenderedPageBreak/>
-              <w:t xml:space="preserve">le informazioni relative alle </w:t>
+              <w:t xml:space="preserve"> in maniera corretta e veloce; vuole che le informazioni relative alle </w:t>
             </w:r>
             <w:r>
               <w:rPr>
@@ -6803,7 +6807,6 @@
                 <w:bCs/>
                 <w:lang w:eastAsia="it-IT"/>
               </w:rPr>
-              <w:lastRenderedPageBreak/>
               <w:t>Pre-condizione</w:t>
             </w:r>
           </w:p>
@@ -7606,13 +7609,6 @@
     </w:tbl>
     <w:p>
       <w:pPr>
-        <w:rPr>
-          <w:lang w:eastAsia="it-IT"/>
-        </w:rPr>
-      </w:pPr>
-    </w:p>
-    <w:p>
-      <w:pPr>
         <w:pStyle w:val="Titolo2"/>
       </w:pPr>
       <w:bookmarkStart w:id="6" w:name="_Toc76035985"/>
@@ -7715,7 +7711,6 @@
           <w:lang w:eastAsia="it-IT"/>
         </w:rPr>
       </w:pPr>
-      <w:proofErr w:type="spellStart"/>
       <w:r>
         <w:rPr>
           <w:i/>
@@ -7740,7 +7735,6 @@
         </w:rPr>
         <w:t>istema</w:t>
       </w:r>
-      <w:proofErr w:type="spellEnd"/>
       <w:r>
         <w:rPr>
           <w:lang w:eastAsia="it-IT"/>
@@ -7867,7 +7861,6 @@
           </wp:anchor>
         </w:drawing>
       </w:r>
-      <w:proofErr w:type="spellStart"/>
       <w:r>
         <w:rPr>
           <w:i/>
@@ -7892,7 +7885,6 @@
         </w:rPr>
         <w:t>amera</w:t>
       </w:r>
-      <w:proofErr w:type="spellEnd"/>
       <w:r>
         <w:rPr>
           <w:lang w:eastAsia="it-IT"/>
@@ -7976,7 +7968,6 @@
           <w:lang w:eastAsia="it-IT"/>
         </w:rPr>
       </w:pPr>
-      <w:proofErr w:type="spellStart"/>
       <w:r>
         <w:rPr>
           <w:i/>
@@ -8001,7 +7992,6 @@
         </w:rPr>
         <w:t>ulizie</w:t>
       </w:r>
-      <w:proofErr w:type="spellEnd"/>
       <w:r>
         <w:rPr>
           <w:lang w:eastAsia="it-IT"/>
@@ -8064,7 +8054,6 @@
           <w:lang w:eastAsia="it-IT"/>
         </w:rPr>
       </w:pPr>
-      <w:proofErr w:type="spellStart"/>
       <w:r>
         <w:rPr>
           <w:i/>
@@ -8105,7 +8094,6 @@
         </w:rPr>
         <w:t>ulire</w:t>
       </w:r>
-      <w:proofErr w:type="spellEnd"/>
       <w:r>
         <w:rPr>
           <w:lang w:eastAsia="it-IT"/>
@@ -8211,7 +8199,6 @@
           </wp:anchor>
         </w:drawing>
       </w:r>
-      <w:proofErr w:type="spellStart"/>
       <w:r>
         <w:rPr>
           <w:i/>
@@ -8220,7 +8207,6 @@
         </w:rPr>
         <w:t>FinePulizia</w:t>
       </w:r>
-      <w:proofErr w:type="spellEnd"/>
       <w:r>
         <w:rPr>
           <w:lang w:eastAsia="it-IT"/>
@@ -8271,7 +8257,6 @@
           <w:lang w:eastAsia="it-IT"/>
         </w:rPr>
       </w:pPr>
-      <w:proofErr w:type="spellStart"/>
       <w:r>
         <w:rPr>
           <w:i/>
@@ -8280,7 +8265,6 @@
         </w:rPr>
         <w:t>AddettoSistema</w:t>
       </w:r>
-      <w:proofErr w:type="spellEnd"/>
       <w:r>
         <w:rPr>
           <w:lang w:eastAsia="it-IT"/>
@@ -8325,7 +8309,6 @@
           <w:lang w:eastAsia="it-IT"/>
         </w:rPr>
       </w:pPr>
-      <w:proofErr w:type="spellStart"/>
       <w:r>
         <w:rPr>
           <w:i/>
@@ -8334,7 +8317,6 @@
         </w:rPr>
         <w:t>CameraPrenotata</w:t>
       </w:r>
-      <w:proofErr w:type="spellEnd"/>
       <w:r>
         <w:rPr>
           <w:lang w:eastAsia="it-IT"/>
@@ -8489,7 +8471,6 @@
           <w:lang w:eastAsia="it-IT"/>
         </w:rPr>
       </w:pPr>
-      <w:proofErr w:type="spellStart"/>
       <w:r>
         <w:rPr>
           <w:i/>
@@ -8498,7 +8479,6 @@
         </w:rPr>
         <w:t>ChiaveCamera</w:t>
       </w:r>
-      <w:proofErr w:type="spellEnd"/>
       <w:r>
         <w:rPr>
           <w:lang w:eastAsia="it-IT"/>
@@ -8585,7 +8565,6 @@
           <w:lang w:eastAsia="it-IT"/>
         </w:rPr>
       </w:pPr>
-      <w:proofErr w:type="spellStart"/>
       <w:r>
         <w:rPr>
           <w:i/>
@@ -8594,7 +8573,6 @@
         </w:rPr>
         <w:t>FinePulizia</w:t>
       </w:r>
-      <w:proofErr w:type="spellEnd"/>
       <w:r>
         <w:rPr>
           <w:lang w:eastAsia="it-IT"/>
@@ -9072,12 +9050,10 @@
         </w:rPr>
         <w:t xml:space="preserve">O1: </w:t>
       </w:r>
-      <w:proofErr w:type="spellStart"/>
       <w:r>
         <w:t>inserisciNuovoTipoCamera</w:t>
       </w:r>
       <w:bookmarkEnd w:id="20"/>
-      <w:proofErr w:type="spellEnd"/>
     </w:p>
     <w:tbl>
       <w:tblPr>
@@ -9139,49 +9115,15 @@
             </w:tcBorders>
           </w:tcPr>
           <w:p>
-            <w:proofErr w:type="spellStart"/>
-            <w:r>
-              <w:t>inserisciNuovoTipoCamera</w:t>
-            </w:r>
-            <w:proofErr w:type="spellEnd"/>
-            <w:r>
-              <w:t>(</w:t>
+            <w:r>
+              <w:t>inserisciNuovoTipoCamera(</w:t>
             </w:r>
             <w:r>
               <w:t>nome</w:t>
             </w:r>
             <w:r>
-              <w:t xml:space="preserve">: </w:t>
-            </w:r>
-            <w:proofErr w:type="spellStart"/>
-            <w:r>
-              <w:t>String</w:t>
-            </w:r>
-            <w:proofErr w:type="spellEnd"/>
-            <w:r>
-              <w:t xml:space="preserve">, </w:t>
-            </w:r>
-            <w:proofErr w:type="spellStart"/>
-            <w:r>
-              <w:t>numPostiLetto</w:t>
-            </w:r>
-            <w:proofErr w:type="spellEnd"/>
-            <w:r>
-              <w:t xml:space="preserve">: </w:t>
-            </w:r>
-            <w:proofErr w:type="spellStart"/>
-            <w:r>
-              <w:t>int</w:t>
-            </w:r>
-            <w:proofErr w:type="spellEnd"/>
-            <w:r>
-              <w:t xml:space="preserve">, descrizione: </w:t>
-            </w:r>
-            <w:proofErr w:type="spellStart"/>
-            <w:r>
-              <w:t>String</w:t>
-            </w:r>
-            <w:proofErr w:type="spellEnd"/>
+              <w:t>: String, numPostiLetto: int, descrizione: String</w:t>
+            </w:r>
             <w:r>
               <w:t>)</w:t>
             </w:r>
@@ -9407,7 +9349,6 @@
               </w:rPr>
               <w:t xml:space="preserve"> una nuova istanza </w:t>
             </w:r>
-            <w:proofErr w:type="spellStart"/>
             <w:r>
               <w:rPr>
                 <w:rFonts w:ascii="Calibri" w:hAnsi="Calibri"/>
@@ -9417,29 +9358,12 @@
               </w:rPr>
               <w:t>tc</w:t>
             </w:r>
-            <w:proofErr w:type="spellEnd"/>
-            <w:r>
-              <w:rPr>
-                <w:rFonts w:ascii="Calibri" w:hAnsi="Calibri"/>
-                <w:lang w:eastAsia="it-IT"/>
-              </w:rPr>
-              <w:t xml:space="preserve"> di </w:t>
-            </w:r>
-            <w:proofErr w:type="spellStart"/>
-            <w:r>
-              <w:rPr>
-                <w:rFonts w:ascii="Calibri" w:hAnsi="Calibri"/>
-                <w:lang w:eastAsia="it-IT"/>
-              </w:rPr>
-              <w:t>TipoCamera</w:t>
-            </w:r>
-            <w:proofErr w:type="spellEnd"/>
-            <w:r>
-              <w:rPr>
-                <w:rFonts w:ascii="Calibri" w:hAnsi="Calibri"/>
-                <w:lang w:eastAsia="it-IT"/>
-              </w:rPr>
-              <w:t>;</w:t>
+            <w:r>
+              <w:rPr>
+                <w:rFonts w:ascii="Calibri" w:hAnsi="Calibri"/>
+                <w:lang w:eastAsia="it-IT"/>
+              </w:rPr>
+              <w:t xml:space="preserve"> di TipoCamera;</w:t>
             </w:r>
           </w:p>
           <w:p>
@@ -9462,7 +9386,6 @@
               </w:rPr>
               <w:t xml:space="preserve">gli attributi di </w:t>
             </w:r>
-            <w:proofErr w:type="spellStart"/>
             <w:r>
               <w:rPr>
                 <w:rFonts w:ascii="Calibri" w:hAnsi="Calibri"/>
@@ -9472,7 +9395,6 @@
               </w:rPr>
               <w:t>tc</w:t>
             </w:r>
-            <w:proofErr w:type="spellEnd"/>
             <w:r>
               <w:rPr>
                 <w:rFonts w:ascii="Calibri" w:hAnsi="Calibri"/>
@@ -9515,12 +9437,10 @@
       <w:r>
         <w:t xml:space="preserve"> </w:t>
       </w:r>
-      <w:proofErr w:type="spellStart"/>
       <w:r>
         <w:t>definisciPrezzoCamera</w:t>
       </w:r>
       <w:bookmarkEnd w:id="21"/>
-      <w:proofErr w:type="spellEnd"/>
     </w:p>
     <w:tbl>
       <w:tblPr>
@@ -9582,13 +9502,8 @@
             </w:tcBorders>
           </w:tcPr>
           <w:p>
-            <w:proofErr w:type="spellStart"/>
-            <w:r>
-              <w:t>definisciPrezzoCamera</w:t>
-            </w:r>
-            <w:proofErr w:type="spellEnd"/>
-            <w:r>
-              <w:t>(</w:t>
+            <w:r>
+              <w:t>definisciPrezzoCamera(</w:t>
             </w:r>
             <w:r>
               <w:t>prezzo: Double</w:t>
@@ -9744,25 +9659,8 @@
                 <w:rFonts w:ascii="Calibri" w:hAnsi="Calibri"/>
                 <w:lang w:eastAsia="it-IT"/>
               </w:rPr>
-              <w:t xml:space="preserve">è in corso la definizione del </w:t>
-            </w:r>
-            <w:proofErr w:type="spellStart"/>
-            <w:r>
-              <w:rPr>
-                <w:rFonts w:ascii="Calibri" w:hAnsi="Calibri"/>
-                <w:lang w:eastAsia="it-IT"/>
-              </w:rPr>
-              <w:t>TipoCamera</w:t>
-            </w:r>
-            <w:proofErr w:type="spellEnd"/>
-            <w:r>
-              <w:rPr>
-                <w:rFonts w:ascii="Calibri" w:hAnsi="Calibri"/>
-                <w:lang w:eastAsia="it-IT"/>
-              </w:rPr>
-              <w:t xml:space="preserve"> </w:t>
-            </w:r>
-            <w:proofErr w:type="spellStart"/>
+              <w:t xml:space="preserve">è in corso la definizione del TipoCamera </w:t>
+            </w:r>
             <w:r>
               <w:rPr>
                 <w:rFonts w:ascii="Calibri" w:hAnsi="Calibri"/>
@@ -9772,7 +9670,6 @@
               </w:rPr>
               <w:t>tc</w:t>
             </w:r>
-            <w:proofErr w:type="spellEnd"/>
             <w:r>
               <w:rPr>
                 <w:rFonts w:ascii="Calibri" w:hAnsi="Calibri"/>
@@ -9865,7 +9762,6 @@
               </w:rPr>
               <w:t xml:space="preserve"> prezzo dell’istanza </w:t>
             </w:r>
-            <w:proofErr w:type="spellStart"/>
             <w:r>
               <w:rPr>
                 <w:rFonts w:ascii="Calibri" w:hAnsi="Calibri"/>
@@ -9875,29 +9771,12 @@
               </w:rPr>
               <w:t>tc</w:t>
             </w:r>
-            <w:proofErr w:type="spellEnd"/>
-            <w:r>
-              <w:rPr>
-                <w:rFonts w:ascii="Calibri" w:hAnsi="Calibri"/>
-                <w:lang w:eastAsia="it-IT"/>
-              </w:rPr>
-              <w:t xml:space="preserve"> corrente di </w:t>
-            </w:r>
-            <w:proofErr w:type="spellStart"/>
-            <w:r>
-              <w:rPr>
-                <w:rFonts w:ascii="Calibri" w:hAnsi="Calibri"/>
-                <w:lang w:eastAsia="it-IT"/>
-              </w:rPr>
-              <w:t>TipoCamera</w:t>
-            </w:r>
-            <w:proofErr w:type="spellEnd"/>
-            <w:r>
-              <w:rPr>
-                <w:rFonts w:ascii="Calibri" w:hAnsi="Calibri"/>
-                <w:lang w:eastAsia="it-IT"/>
-              </w:rPr>
-              <w:t>.</w:t>
+            <w:r>
+              <w:rPr>
+                <w:rFonts w:ascii="Calibri" w:hAnsi="Calibri"/>
+                <w:lang w:eastAsia="it-IT"/>
+              </w:rPr>
+              <w:t xml:space="preserve"> corrente di TipoCamera.</w:t>
             </w:r>
             <w:r>
               <w:rPr>
@@ -9934,12 +9813,10 @@
       <w:r>
         <w:t xml:space="preserve"> </w:t>
       </w:r>
-      <w:proofErr w:type="spellStart"/>
       <w:r>
         <w:t>confermaTipoCamera</w:t>
       </w:r>
       <w:bookmarkEnd w:id="22"/>
-      <w:proofErr w:type="spellEnd"/>
     </w:p>
     <w:tbl>
       <w:tblPr>
@@ -10001,13 +9878,8 @@
             </w:tcBorders>
           </w:tcPr>
           <w:p>
-            <w:proofErr w:type="spellStart"/>
-            <w:r>
-              <w:t>confermaTipoCamera</w:t>
-            </w:r>
-            <w:proofErr w:type="spellEnd"/>
-            <w:r>
-              <w:t>()</w:t>
+            <w:r>
+              <w:t>confermaTipoCamera()</w:t>
             </w:r>
           </w:p>
         </w:tc>
@@ -10157,25 +10029,8 @@
                 <w:rFonts w:ascii="Calibri" w:hAnsi="Calibri"/>
                 <w:lang w:eastAsia="it-IT"/>
               </w:rPr>
-              <w:t xml:space="preserve">è in corso la definizione del </w:t>
-            </w:r>
-            <w:proofErr w:type="spellStart"/>
-            <w:r>
-              <w:rPr>
-                <w:rFonts w:ascii="Calibri" w:hAnsi="Calibri"/>
-                <w:lang w:eastAsia="it-IT"/>
-              </w:rPr>
-              <w:t>TipoCamera</w:t>
-            </w:r>
-            <w:proofErr w:type="spellEnd"/>
-            <w:r>
-              <w:rPr>
-                <w:rFonts w:ascii="Calibri" w:hAnsi="Calibri"/>
-                <w:lang w:eastAsia="it-IT"/>
-              </w:rPr>
-              <w:t xml:space="preserve"> </w:t>
-            </w:r>
-            <w:proofErr w:type="spellStart"/>
+              <w:t xml:space="preserve">è in corso la definizione del TipoCamera </w:t>
+            </w:r>
             <w:r>
               <w:rPr>
                 <w:rFonts w:ascii="Calibri" w:hAnsi="Calibri"/>
@@ -10185,7 +10040,6 @@
               </w:rPr>
               <w:t>tc</w:t>
             </w:r>
-            <w:proofErr w:type="spellEnd"/>
             <w:r>
               <w:rPr>
                 <w:rFonts w:ascii="Calibri" w:hAnsi="Calibri"/>
@@ -10256,7 +10110,6 @@
                 <w:lang w:eastAsia="it-IT"/>
               </w:rPr>
             </w:pPr>
-            <w:proofErr w:type="spellStart"/>
             <w:r>
               <w:rPr>
                 <w:rFonts w:ascii="Calibri" w:hAnsi="Calibri"/>
@@ -10266,7 +10119,6 @@
               </w:rPr>
               <w:t>tc</w:t>
             </w:r>
-            <w:proofErr w:type="spellEnd"/>
             <w:r>
               <w:rPr>
                 <w:rFonts w:ascii="Calibri" w:hAnsi="Calibri"/>
@@ -10329,7 +10181,6 @@
         </w:rPr>
         <w:t xml:space="preserve">Contratto CO1: </w:t>
       </w:r>
-      <w:proofErr w:type="spellStart"/>
       <w:r>
         <w:t>visualizzaCamer</w:t>
       </w:r>
@@ -10340,7 +10191,6 @@
         <w:t>DaPulire</w:t>
       </w:r>
       <w:bookmarkEnd w:id="24"/>
-      <w:proofErr w:type="spellEnd"/>
     </w:p>
     <w:tbl>
       <w:tblPr>
@@ -10402,7 +10252,6 @@
             </w:tcBorders>
           </w:tcPr>
           <w:p>
-            <w:proofErr w:type="spellStart"/>
             <w:r>
               <w:t>visualizzaCamer</w:t>
             </w:r>
@@ -10410,11 +10259,7 @@
               <w:t>a</w:t>
             </w:r>
             <w:r>
-              <w:t>DaPulire</w:t>
-            </w:r>
-            <w:proofErr w:type="spellEnd"/>
-            <w:r>
-              <w:t>()</w:t>
+              <w:t>DaPulire()</w:t>
             </w:r>
           </w:p>
         </w:tc>
@@ -10645,7 +10490,6 @@
               </w:rPr>
               <w:t xml:space="preserve">è stata creata una nuova istanza </w:t>
             </w:r>
-            <w:proofErr w:type="spellStart"/>
             <w:r>
               <w:rPr>
                 <w:rFonts w:ascii="Calibri" w:hAnsi="Calibri"/>
@@ -10655,23 +10499,13 @@
               </w:rPr>
               <w:t>cdp</w:t>
             </w:r>
-            <w:proofErr w:type="spellEnd"/>
-            <w:r>
-              <w:rPr>
-                <w:rFonts w:ascii="Calibri" w:hAnsi="Calibri"/>
-                <w:lang w:eastAsia="it-IT"/>
-              </w:rPr>
-              <w:t xml:space="preserve"> di </w:t>
-            </w:r>
-            <w:proofErr w:type="spellStart"/>
-            <w:r>
-              <w:rPr>
-                <w:rFonts w:ascii="Calibri" w:hAnsi="Calibri"/>
-                <w:lang w:eastAsia="it-IT"/>
-              </w:rPr>
-              <w:t>CameraDaPulire</w:t>
-            </w:r>
-            <w:proofErr w:type="spellEnd"/>
+            <w:r>
+              <w:rPr>
+                <w:rFonts w:ascii="Calibri" w:hAnsi="Calibri"/>
+                <w:lang w:eastAsia="it-IT"/>
+              </w:rPr>
+              <w:t xml:space="preserve"> di CameraDaPulire</w:t>
+            </w:r>
             <w:r>
               <w:rPr>
                 <w:rFonts w:ascii="Calibri" w:hAnsi="Calibri"/>
@@ -10707,7 +10541,6 @@
               </w:rPr>
               <w:t xml:space="preserve">associata </w:t>
             </w:r>
-            <w:proofErr w:type="spellStart"/>
             <w:r>
               <w:rPr>
                 <w:rFonts w:ascii="Calibri" w:hAnsi="Calibri"/>
@@ -10717,7 +10550,6 @@
               </w:rPr>
               <w:t>cdp</w:t>
             </w:r>
-            <w:proofErr w:type="spellEnd"/>
             <w:r>
               <w:rPr>
                 <w:rFonts w:ascii="Calibri" w:hAnsi="Calibri"/>
@@ -10750,12 +10582,10 @@
         </w:rPr>
         <w:t xml:space="preserve">Contratto CO2: </w:t>
       </w:r>
-      <w:proofErr w:type="spellStart"/>
       <w:r>
         <w:t>selezionaCameraDaPulire</w:t>
       </w:r>
       <w:bookmarkEnd w:id="25"/>
-      <w:proofErr w:type="spellEnd"/>
     </w:p>
     <w:tbl>
       <w:tblPr>
@@ -10817,22 +10647,15 @@
             </w:tcBorders>
           </w:tcPr>
           <w:p>
-            <w:proofErr w:type="spellStart"/>
-            <w:r>
-              <w:t>selezionaCameraDaPulire</w:t>
-            </w:r>
-            <w:proofErr w:type="spellEnd"/>
-            <w:r>
-              <w:t>(</w:t>
+            <w:r>
+              <w:t>selezionaCameraDaPulire(</w:t>
             </w:r>
             <w:r>
               <w:t xml:space="preserve">camera: </w:t>
             </w:r>
-            <w:proofErr w:type="spellStart"/>
             <w:r>
               <w:t>CameraDaPulire</w:t>
             </w:r>
-            <w:proofErr w:type="spellEnd"/>
             <w:r>
               <w:t>)</w:t>
             </w:r>
@@ -10999,15 +10822,7 @@
                 <w:rFonts w:ascii="Calibri" w:hAnsi="Calibri"/>
                 <w:lang w:eastAsia="it-IT"/>
               </w:rPr>
-              <w:t xml:space="preserve">è in corso la visualizzazione della </w:t>
-            </w:r>
-            <w:proofErr w:type="spellStart"/>
-            <w:r>
-              <w:rPr>
-                <w:rFonts w:ascii="Calibri" w:hAnsi="Calibri"/>
-                <w:lang w:eastAsia="it-IT"/>
-              </w:rPr>
-              <w:t>Camer</w:t>
+              <w:t>è in corso la visualizzazione della Camer</w:t>
             </w:r>
             <w:r>
               <w:rPr>
@@ -11021,15 +10836,7 @@
                 <w:rFonts w:ascii="Calibri" w:hAnsi="Calibri"/>
                 <w:lang w:eastAsia="it-IT"/>
               </w:rPr>
-              <w:t>DaPulire</w:t>
-            </w:r>
-            <w:proofErr w:type="spellEnd"/>
-            <w:r>
-              <w:rPr>
-                <w:rFonts w:ascii="Calibri" w:hAnsi="Calibri"/>
-                <w:lang w:eastAsia="it-IT"/>
-              </w:rPr>
-              <w:t>;</w:t>
+              <w:t>DaPulire;</w:t>
             </w:r>
           </w:p>
         </w:tc>
@@ -11101,7 +10908,6 @@
               </w:rPr>
               <w:t xml:space="preserve">è stata creata una nuova istanza </w:t>
             </w:r>
-            <w:proofErr w:type="spellStart"/>
             <w:r>
               <w:rPr>
                 <w:rFonts w:ascii="Calibri" w:hAnsi="Calibri"/>
@@ -11111,23 +10917,13 @@
               </w:rPr>
               <w:t>cdp</w:t>
             </w:r>
-            <w:proofErr w:type="spellEnd"/>
-            <w:r>
-              <w:rPr>
-                <w:rFonts w:ascii="Calibri" w:hAnsi="Calibri"/>
-                <w:lang w:eastAsia="it-IT"/>
-              </w:rPr>
-              <w:t xml:space="preserve"> di </w:t>
-            </w:r>
-            <w:proofErr w:type="spellStart"/>
-            <w:r>
-              <w:rPr>
-                <w:rFonts w:ascii="Calibri" w:hAnsi="Calibri"/>
-                <w:lang w:eastAsia="it-IT"/>
-              </w:rPr>
-              <w:t>CameraDaPulire</w:t>
-            </w:r>
-            <w:proofErr w:type="spellEnd"/>
+            <w:r>
+              <w:rPr>
+                <w:rFonts w:ascii="Calibri" w:hAnsi="Calibri"/>
+                <w:lang w:eastAsia="it-IT"/>
+              </w:rPr>
+              <w:t xml:space="preserve"> di CameraDaPulire</w:t>
+            </w:r>
             <w:r>
               <w:rPr>
                 <w:rFonts w:ascii="Calibri" w:hAnsi="Calibri"/>
@@ -11156,7 +10952,6 @@
               </w:rPr>
               <w:t xml:space="preserve">è stata creata una nuova istanza </w:t>
             </w:r>
-            <w:proofErr w:type="spellStart"/>
             <w:r>
               <w:rPr>
                 <w:rFonts w:ascii="Calibri" w:hAnsi="Calibri"/>
@@ -11166,7 +10961,6 @@
               </w:rPr>
               <w:t>ap</w:t>
             </w:r>
-            <w:proofErr w:type="spellEnd"/>
             <w:r>
               <w:rPr>
                 <w:rFonts w:ascii="Calibri" w:hAnsi="Calibri"/>
@@ -11174,7 +10968,6 @@
               </w:rPr>
               <w:t xml:space="preserve"> di </w:t>
             </w:r>
-            <w:proofErr w:type="spellStart"/>
             <w:r>
               <w:rPr>
                 <w:rFonts w:ascii="Calibri" w:hAnsi="Calibri"/>
@@ -11182,7 +10975,6 @@
               </w:rPr>
               <w:t>AddettoPulizie</w:t>
             </w:r>
-            <w:proofErr w:type="spellEnd"/>
             <w:r>
               <w:rPr>
                 <w:rFonts w:ascii="Calibri" w:hAnsi="Calibri"/>
@@ -11211,7 +11003,6 @@
               </w:rPr>
               <w:t xml:space="preserve">è stata associata </w:t>
             </w:r>
-            <w:proofErr w:type="spellStart"/>
             <w:r>
               <w:rPr>
                 <w:rFonts w:ascii="Calibri" w:hAnsi="Calibri"/>
@@ -11221,7 +11012,6 @@
               </w:rPr>
               <w:t>cdp</w:t>
             </w:r>
-            <w:proofErr w:type="spellEnd"/>
             <w:r>
               <w:rPr>
                 <w:rFonts w:ascii="Calibri" w:hAnsi="Calibri"/>
@@ -11236,7 +11026,6 @@
               </w:rPr>
               <w:t xml:space="preserve">d </w:t>
             </w:r>
-            <w:proofErr w:type="spellStart"/>
             <w:r>
               <w:rPr>
                 <w:rFonts w:ascii="Calibri" w:hAnsi="Calibri"/>
@@ -11246,7 +11035,6 @@
               </w:rPr>
               <w:t>ap</w:t>
             </w:r>
-            <w:proofErr w:type="spellEnd"/>
             <w:r>
               <w:rPr>
                 <w:rFonts w:ascii="Calibri" w:hAnsi="Calibri"/>
@@ -11308,12 +11096,10 @@
         <w:lastRenderedPageBreak/>
         <w:t xml:space="preserve">Contratto CO3: </w:t>
       </w:r>
-      <w:proofErr w:type="spellStart"/>
       <w:r>
         <w:t>registraFinePulizia</w:t>
       </w:r>
       <w:bookmarkEnd w:id="26"/>
-      <w:proofErr w:type="spellEnd"/>
     </w:p>
     <w:tbl>
       <w:tblPr>
@@ -11375,13 +11161,8 @@
             </w:tcBorders>
           </w:tcPr>
           <w:p>
-            <w:proofErr w:type="spellStart"/>
-            <w:r>
-              <w:t>registraFinePulizia</w:t>
-            </w:r>
-            <w:proofErr w:type="spellEnd"/>
-            <w:r>
-              <w:t>()</w:t>
+            <w:r>
+              <w:t>registraFinePulizia()</w:t>
             </w:r>
           </w:p>
         </w:tc>
@@ -11560,15 +11341,7 @@
                 <w:rFonts w:ascii="Calibri" w:hAnsi="Calibri"/>
                 <w:lang w:eastAsia="it-IT"/>
               </w:rPr>
-              <w:t xml:space="preserve"> della </w:t>
-            </w:r>
-            <w:proofErr w:type="spellStart"/>
-            <w:r>
-              <w:rPr>
-                <w:rFonts w:ascii="Calibri" w:hAnsi="Calibri"/>
-                <w:lang w:eastAsia="it-IT"/>
-              </w:rPr>
-              <w:t>Camer</w:t>
+              <w:t xml:space="preserve"> della Camer</w:t>
             </w:r>
             <w:r>
               <w:rPr>
@@ -11582,15 +11355,7 @@
                 <w:rFonts w:ascii="Calibri" w:hAnsi="Calibri"/>
                 <w:lang w:eastAsia="it-IT"/>
               </w:rPr>
-              <w:t>DaPulire</w:t>
-            </w:r>
-            <w:proofErr w:type="spellEnd"/>
-            <w:r>
-              <w:rPr>
-                <w:rFonts w:ascii="Calibri" w:hAnsi="Calibri"/>
-                <w:lang w:eastAsia="it-IT"/>
-              </w:rPr>
-              <w:t>;</w:t>
+              <w:t>DaPulire;</w:t>
             </w:r>
           </w:p>
         </w:tc>
@@ -11678,7 +11443,6 @@
               </w:rPr>
               <w:t xml:space="preserve"> di </w:t>
             </w:r>
-            <w:proofErr w:type="spellStart"/>
             <w:r>
               <w:rPr>
                 <w:rFonts w:ascii="Calibri" w:hAnsi="Calibri"/>
@@ -11686,7 +11450,6 @@
               </w:rPr>
               <w:t>FinePulizia</w:t>
             </w:r>
-            <w:proofErr w:type="spellEnd"/>
             <w:r>
               <w:rPr>
                 <w:rFonts w:ascii="Calibri" w:hAnsi="Calibri"/>
@@ -11715,7 +11478,6 @@
               </w:rPr>
               <w:t xml:space="preserve">è stata creata una nuova istanza </w:t>
             </w:r>
-            <w:proofErr w:type="spellStart"/>
             <w:r>
               <w:rPr>
                 <w:rFonts w:ascii="Calibri" w:hAnsi="Calibri"/>
@@ -11725,29 +11487,12 @@
               </w:rPr>
               <w:t>ap</w:t>
             </w:r>
-            <w:proofErr w:type="spellEnd"/>
-            <w:r>
-              <w:rPr>
-                <w:rFonts w:ascii="Calibri" w:hAnsi="Calibri"/>
-                <w:lang w:eastAsia="it-IT"/>
-              </w:rPr>
-              <w:t xml:space="preserve"> di </w:t>
-            </w:r>
-            <w:proofErr w:type="spellStart"/>
-            <w:r>
-              <w:rPr>
-                <w:rFonts w:ascii="Calibri" w:hAnsi="Calibri"/>
-                <w:lang w:eastAsia="it-IT"/>
-              </w:rPr>
-              <w:t>AddettoPulizie</w:t>
-            </w:r>
-            <w:proofErr w:type="spellEnd"/>
-            <w:r>
-              <w:rPr>
-                <w:rFonts w:ascii="Calibri" w:hAnsi="Calibri"/>
-                <w:lang w:eastAsia="it-IT"/>
-              </w:rPr>
-              <w:t>;</w:t>
+            <w:r>
+              <w:rPr>
+                <w:rFonts w:ascii="Calibri" w:hAnsi="Calibri"/>
+                <w:lang w:eastAsia="it-IT"/>
+              </w:rPr>
+              <w:t xml:space="preserve"> di AddettoPulizie;</w:t>
             </w:r>
           </w:p>
           <w:p>
@@ -11770,7 +11515,6 @@
               </w:rPr>
               <w:t xml:space="preserve">è stata associata </w:t>
             </w:r>
-            <w:proofErr w:type="spellStart"/>
             <w:r>
               <w:rPr>
                 <w:rFonts w:ascii="Calibri" w:hAnsi="Calibri"/>
@@ -11780,7 +11524,6 @@
               </w:rPr>
               <w:t>ap</w:t>
             </w:r>
-            <w:proofErr w:type="spellEnd"/>
             <w:r>
               <w:rPr>
                 <w:rFonts w:ascii="Calibri" w:hAnsi="Calibri"/>
@@ -11938,13 +11681,8 @@
         </w:rPr>
         <w:t xml:space="preserve">Contratto CO1: </w:t>
       </w:r>
-      <w:proofErr w:type="spellStart"/>
-      <w:r>
-        <w:t>verificaCheck</w:t>
-      </w:r>
-      <w:proofErr w:type="spellEnd"/>
-      <w:r>
-        <w:t>-out</w:t>
+      <w:r>
+        <w:t>verificaCheck-out</w:t>
       </w:r>
       <w:bookmarkEnd w:id="28"/>
     </w:p>
@@ -12008,13 +11746,8 @@
             </w:tcBorders>
           </w:tcPr>
           <w:p>
-            <w:proofErr w:type="spellStart"/>
-            <w:r>
-              <w:t>verificaCheck</w:t>
-            </w:r>
-            <w:proofErr w:type="spellEnd"/>
-            <w:r>
-              <w:t>-out()</w:t>
+            <w:r>
+              <w:t>verificaCheck-out()</w:t>
             </w:r>
           </w:p>
         </w:tc>
@@ -12280,7 +12013,6 @@
         </w:rPr>
         <w:t xml:space="preserve">Contratto CO2: </w:t>
       </w:r>
-      <w:proofErr w:type="spellStart"/>
       <w:r>
         <w:t>verifica</w:t>
       </w:r>
@@ -12288,7 +12020,6 @@
         <w:t>FinePulizia</w:t>
       </w:r>
       <w:bookmarkEnd w:id="29"/>
-      <w:proofErr w:type="spellEnd"/>
     </w:p>
     <w:tbl>
       <w:tblPr>
@@ -12350,13 +12081,8 @@
             </w:tcBorders>
           </w:tcPr>
           <w:p>
-            <w:proofErr w:type="spellStart"/>
-            <w:r>
-              <w:t>verificaPuliziaCamera</w:t>
-            </w:r>
-            <w:proofErr w:type="spellEnd"/>
-            <w:r>
-              <w:t>()</w:t>
+            <w:r>
+              <w:t>verificaPuliziaCamera()</w:t>
             </w:r>
           </w:p>
         </w:tc>
@@ -12606,7 +12332,6 @@
               </w:rPr>
               <w:t xml:space="preserve"> di </w:t>
             </w:r>
-            <w:proofErr w:type="spellStart"/>
             <w:r>
               <w:rPr>
                 <w:rFonts w:ascii="Calibri" w:hAnsi="Calibri"/>
@@ -12614,7 +12339,6 @@
               </w:rPr>
               <w:t>FinePulizia</w:t>
             </w:r>
-            <w:proofErr w:type="spellEnd"/>
             <w:r>
               <w:rPr>
                 <w:rFonts w:ascii="Calibri" w:hAnsi="Calibri"/>
@@ -12647,13 +12371,8 @@
         </w:rPr>
         <w:t xml:space="preserve">Contratto CO3: </w:t>
       </w:r>
-      <w:proofErr w:type="spellStart"/>
-      <w:r>
-        <w:t>registraCheck</w:t>
-      </w:r>
-      <w:proofErr w:type="spellEnd"/>
-      <w:r>
-        <w:t>-in</w:t>
+      <w:r>
+        <w:t>registraCheck-in</w:t>
       </w:r>
       <w:bookmarkEnd w:id="30"/>
     </w:p>
@@ -12717,13 +12436,8 @@
             </w:tcBorders>
           </w:tcPr>
           <w:p>
-            <w:proofErr w:type="spellStart"/>
-            <w:r>
-              <w:t>registraCheck</w:t>
-            </w:r>
-            <w:proofErr w:type="spellEnd"/>
-            <w:r>
-              <w:t>-in()</w:t>
+            <w:r>
+              <w:t>registraCheck-in()</w:t>
             </w:r>
           </w:p>
         </w:tc>
@@ -12902,7 +12616,6 @@
               </w:rPr>
               <w:t xml:space="preserve">stato verificato </w:t>
             </w:r>
-            <w:proofErr w:type="spellStart"/>
             <w:r>
               <w:rPr>
                 <w:rFonts w:ascii="Calibri" w:hAnsi="Calibri"/>
@@ -12910,7 +12623,6 @@
               </w:rPr>
               <w:t>FinePulizia</w:t>
             </w:r>
-            <w:proofErr w:type="spellEnd"/>
             <w:r>
               <w:rPr>
                 <w:rFonts w:ascii="Calibri" w:hAnsi="Calibri"/>
@@ -13035,7 +12747,6 @@
               </w:rPr>
               <w:t xml:space="preserve">è stata associata </w:t>
             </w:r>
-            <w:proofErr w:type="gramStart"/>
             <w:r>
               <w:rPr>
                 <w:rFonts w:ascii="Calibri" w:hAnsi="Calibri"/>
@@ -13059,15 +12770,7 @@
                 <w:rFonts w:ascii="Calibri" w:hAnsi="Calibri"/>
                 <w:lang w:eastAsia="it-IT"/>
               </w:rPr>
-              <w:t>al</w:t>
-            </w:r>
-            <w:proofErr w:type="gramEnd"/>
-            <w:r>
-              <w:rPr>
-                <w:rFonts w:ascii="Calibri" w:hAnsi="Calibri"/>
-                <w:lang w:eastAsia="it-IT"/>
-              </w:rPr>
-              <w:t xml:space="preserve"> sistema AHC tramite l’associazione “registra”.</w:t>
+              <w:t>al sistema AHC tramite l’associazione “registra”.</w:t>
             </w:r>
           </w:p>
         </w:tc>
@@ -13169,7 +12872,6 @@
           <w:lang w:eastAsia="it-IT"/>
         </w:rPr>
       </w:pPr>
-      <w:proofErr w:type="spellStart"/>
       <w:r>
         <w:rPr>
           <w:b/>
@@ -13178,7 +12880,6 @@
         </w:rPr>
         <w:t>inserisciNuovoTipoCamera</w:t>
       </w:r>
-      <w:proofErr w:type="spellEnd"/>
     </w:p>
     <w:p>
       <w:pPr>
@@ -13363,7 +13064,6 @@
           </wp:anchor>
         </w:drawing>
       </w:r>
-      <w:proofErr w:type="spellStart"/>
       <w:r>
         <w:rPr>
           <w:b/>
@@ -13372,7 +13072,6 @@
         </w:rPr>
         <w:t>definisciPrezzoCamera</w:t>
       </w:r>
-      <w:proofErr w:type="spellEnd"/>
     </w:p>
     <w:p>
       <w:pPr>
@@ -13467,7 +13166,6 @@
           </wp:anchor>
         </w:drawing>
       </w:r>
-      <w:proofErr w:type="spellStart"/>
       <w:r>
         <w:rPr>
           <w:b/>
@@ -13476,7 +13174,6 @@
         </w:rPr>
         <w:t>confermaTipoCamera</w:t>
       </w:r>
-      <w:proofErr w:type="spellEnd"/>
     </w:p>
     <w:p>
       <w:pPr>
@@ -13515,7 +13212,6 @@
           <w:lang w:eastAsia="it-IT"/>
         </w:rPr>
       </w:pPr>
-      <w:proofErr w:type="spellStart"/>
       <w:r>
         <w:rPr>
           <w:b/>
@@ -13532,7 +13228,6 @@
         </w:rPr>
         <w:t>CameraDaPulire</w:t>
       </w:r>
-      <w:proofErr w:type="spellEnd"/>
     </w:p>
     <w:p>
       <w:pPr>
@@ -13606,7 +13301,6 @@
           <w:lang w:eastAsia="it-IT"/>
         </w:rPr>
       </w:pPr>
-      <w:proofErr w:type="spellStart"/>
       <w:r>
         <w:rPr>
           <w:b/>
@@ -13615,7 +13309,6 @@
         </w:rPr>
         <w:t>selezionaCameraDaPulire</w:t>
       </w:r>
-      <w:proofErr w:type="spellEnd"/>
     </w:p>
     <w:p>
       <w:pPr>
@@ -13704,7 +13397,6 @@
           <w:lang w:eastAsia="it-IT"/>
         </w:rPr>
       </w:pPr>
-      <w:proofErr w:type="spellStart"/>
       <w:r>
         <w:rPr>
           <w:b/>
@@ -13714,7 +13406,6 @@
         <w:lastRenderedPageBreak/>
         <w:t>registraFinePulizia</w:t>
       </w:r>
-      <w:proofErr w:type="spellEnd"/>
     </w:p>
     <w:p>
       <w:pPr>
@@ -13878,7 +13569,6 @@
           </wp:anchor>
         </w:drawing>
       </w:r>
-      <w:proofErr w:type="spellStart"/>
       <w:r>
         <w:rPr>
           <w:b/>
@@ -13887,7 +13577,6 @@
         </w:rPr>
         <w:t>verificaCheck</w:t>
       </w:r>
-      <w:proofErr w:type="spellEnd"/>
       <w:r>
         <w:rPr>
           <w:b/>
@@ -13972,7 +13661,6 @@
           </wp:anchor>
         </w:drawing>
       </w:r>
-      <w:proofErr w:type="spellStart"/>
       <w:r>
         <w:rPr>
           <w:b/>
@@ -13981,7 +13669,6 @@
         </w:rPr>
         <w:t>verificaFinePulizia</w:t>
       </w:r>
-      <w:proofErr w:type="spellEnd"/>
     </w:p>
     <w:p>
       <w:pPr>
@@ -14002,23 +13689,13 @@
           <w:lang w:eastAsia="it-IT"/>
         </w:rPr>
       </w:pPr>
-      <w:proofErr w:type="spellStart"/>
       <w:r>
         <w:rPr>
           <w:b/>
           <w:bCs/>
           <w:lang w:eastAsia="it-IT"/>
         </w:rPr>
-        <w:t>registraCheck</w:t>
-      </w:r>
-      <w:proofErr w:type="spellEnd"/>
-      <w:r>
-        <w:rPr>
-          <w:b/>
-          <w:bCs/>
-          <w:lang w:eastAsia="it-IT"/>
-        </w:rPr>
-        <w:t>-in</w:t>
+        <w:t>registraCheck-in</w:t>
       </w:r>
     </w:p>
     <w:p>

</xml_diff>